<commit_message>
Update favicon and automation for copying HTML files
</commit_message>
<xml_diff>
--- a/data/STDB_about.docx
+++ b/data/STDB_about.docx
@@ -1,6 +1,6 @@
 
 <file path=word/document.xml><?xml version="1.0" encoding="utf-8"?>
-<w:document xmlns:wpc="http://schemas.microsoft.com/office/word/2010/wordprocessingCanvas" xmlns:cx="http://schemas.microsoft.com/office/drawing/2014/chartex" xmlns:cx1="http://schemas.microsoft.com/office/drawing/2015/9/8/chartex" xmlns:cx2="http://schemas.microsoft.com/office/drawing/2015/10/21/chartex" xmlns:cx3="http://schemas.microsoft.com/office/drawing/2016/5/9/chartex" xmlns:cx4="http://schemas.microsoft.com/office/drawing/2016/5/10/chartex" xmlns:cx5="http://schemas.microsoft.com/office/drawing/2016/5/11/chartex" xmlns:cx6="http://schemas.microsoft.com/office/drawing/2016/5/12/chartex" xmlns:cx7="http://schemas.microsoft.com/office/drawing/2016/5/13/chartex" xmlns:cx8="http://schemas.microsoft.com/office/drawing/2016/5/14/chartex" xmlns:mc="http://schemas.openxmlformats.org/markup-compatibility/2006" xmlns:aink="http://schemas.microsoft.com/office/drawing/2016/ink" xmlns:am3d="http://schemas.microsoft.com/office/drawing/2017/model3d" xmlns:o="urn:schemas-microsoft-com:office:office" xmlns:oel="http://schemas.microsoft.com/office/2019/extlst" xmlns:r="http://schemas.openxmlformats.org/officeDocument/2006/relationships" xmlns:m="http://schemas.openxmlformats.org/officeDocument/2006/math" xmlns:v="urn:schemas-microsoft-com:vml" xmlns:wp14="http://schemas.microsoft.com/office/word/2010/wordprocessingDrawing" xmlns:wp="http://schemas.openxmlformats.org/drawingml/2006/wordprocessingDrawing" xmlns:w10="urn:schemas-microsoft-com:office:word" xmlns:w="http://schemas.openxmlformats.org/wordprocessingml/2006/main" xmlns:w14="http://schemas.microsoft.com/office/word/2010/wordml" xmlns:w15="http://schemas.microsoft.com/office/word/2012/wordml" xmlns:w16cex="http://schemas.microsoft.com/office/word/2018/wordml/cex" xmlns:w16cid="http://schemas.microsoft.com/office/word/2016/wordml/cid" xmlns:w16="http://schemas.microsoft.com/office/word/2018/wordml" xmlns:w16sdtdh="http://schemas.microsoft.com/office/word/2020/wordml/sdtdatahash" xmlns:w16se="http://schemas.microsoft.com/office/word/2015/wordml/symex" xmlns:wpg="http://schemas.microsoft.com/office/word/2010/wordprocessingGroup" xmlns:wpi="http://schemas.microsoft.com/office/word/2010/wordprocessingInk" xmlns:wne="http://schemas.microsoft.com/office/word/2006/wordml" xmlns:wps="http://schemas.microsoft.com/office/word/2010/wordprocessingShape" mc:Ignorable="w14 w15 w16se w16cid w16 w16cex w16sdtdh wp14">
+<w:document xmlns:wpc="http://schemas.microsoft.com/office/word/2010/wordprocessingCanvas" xmlns:cx="http://schemas.microsoft.com/office/drawing/2014/chartex" xmlns:cx1="http://schemas.microsoft.com/office/drawing/2015/9/8/chartex" xmlns:cx2="http://schemas.microsoft.com/office/drawing/2015/10/21/chartex" xmlns:cx3="http://schemas.microsoft.com/office/drawing/2016/5/9/chartex" xmlns:cx4="http://schemas.microsoft.com/office/drawing/2016/5/10/chartex" xmlns:cx5="http://schemas.microsoft.com/office/drawing/2016/5/11/chartex" xmlns:cx6="http://schemas.microsoft.com/office/drawing/2016/5/12/chartex" xmlns:cx7="http://schemas.microsoft.com/office/drawing/2016/5/13/chartex" xmlns:cx8="http://schemas.microsoft.com/office/drawing/2016/5/14/chartex" xmlns:mc="http://schemas.openxmlformats.org/markup-compatibility/2006" xmlns:aink="http://schemas.microsoft.com/office/drawing/2016/ink" xmlns:am3d="http://schemas.microsoft.com/office/drawing/2017/model3d" xmlns:o="urn:schemas-microsoft-com:office:office" xmlns:oel="http://schemas.microsoft.com/office/2019/extlst" xmlns:r="http://schemas.openxmlformats.org/officeDocument/2006/relationships" xmlns:m="http://schemas.openxmlformats.org/officeDocument/2006/math" xmlns:v="urn:schemas-microsoft-com:vml" xmlns:wp14="http://schemas.microsoft.com/office/word/2010/wordprocessingDrawing" xmlns:wp="http://schemas.openxmlformats.org/drawingml/2006/wordprocessingDrawing" xmlns:w10="urn:schemas-microsoft-com:office:word" xmlns:w="http://schemas.openxmlformats.org/wordprocessingml/2006/main" xmlns:w14="http://schemas.microsoft.com/office/word/2010/wordml" xmlns:w15="http://schemas.microsoft.com/office/word/2012/wordml" xmlns:w16cex="http://schemas.microsoft.com/office/word/2018/wordml/cex" xmlns:w16cid="http://schemas.microsoft.com/office/word/2016/wordml/cid" xmlns:w16="http://schemas.microsoft.com/office/word/2018/wordml" xmlns:w16du="http://schemas.microsoft.com/office/word/2023/wordml/word16du" xmlns:w16sdtdh="http://schemas.microsoft.com/office/word/2020/wordml/sdtdatahash" xmlns:w16se="http://schemas.microsoft.com/office/word/2015/wordml/symex" xmlns:wpg="http://schemas.microsoft.com/office/word/2010/wordprocessingGroup" xmlns:wpi="http://schemas.microsoft.com/office/word/2010/wordprocessingInk" xmlns:wne="http://schemas.microsoft.com/office/word/2006/wordml" xmlns:wps="http://schemas.microsoft.com/office/word/2010/wordprocessingShape" mc:Ignorable="w14 w15 w16se w16cid w16 w16cex w16sdtdh w16du wp14">
   <w:body>
     <w:p>
       <w:pPr>
@@ -21,13 +21,7 @@
         <w:spacing w:after="0" w:line="240" w:lineRule="auto"/>
       </w:pPr>
       <w:r>
-        <w:t xml:space="preserve">The source code for this webapp is available on </w:t>
-      </w:r>
-      <w:r>
-        <w:t>GitHub</w:t>
-      </w:r>
-      <w:r>
-        <w:t xml:space="preserve"> (</w:t>
+        <w:t>The source code for this webapp is available on GitHub (</w:t>
       </w:r>
       <w:hyperlink r:id="rId4" w:history="1">
         <w:r>
@@ -38,25 +32,7 @@
         </w:r>
       </w:hyperlink>
       <w:r>
-        <w:t>) and contributions to the database</w:t>
-      </w:r>
-      <w:r>
-        <w:t xml:space="preserve">, bug reports, and feature requests </w:t>
-      </w:r>
-      <w:r>
-        <w:t xml:space="preserve">are </w:t>
-      </w:r>
-      <w:r>
-        <w:t xml:space="preserve">all </w:t>
-      </w:r>
-      <w:r>
-        <w:t xml:space="preserve">welcome via </w:t>
-      </w:r>
-      <w:r>
-        <w:t>GitHub</w:t>
-      </w:r>
-      <w:r>
-        <w:t xml:space="preserve"> issues. We used the </w:t>
+        <w:t xml:space="preserve">) and contributions to the database, bug reports, and feature requests are all welcome via GitHub issues. We used the </w:t>
       </w:r>
       <w:r>
         <w:rPr>
@@ -78,10 +54,7 @@
       </w:r>
       <w:proofErr w:type="spellEnd"/>
       <w:r>
-        <w:t xml:space="preserve"> (Cheng et al., 2023) </w:t>
-      </w:r>
-      <w:r>
-        <w:t xml:space="preserve">and </w:t>
+        <w:t xml:space="preserve"> (Cheng et al., 2023) and </w:t>
       </w:r>
       <w:proofErr w:type="spellStart"/>
       <w:r>
@@ -93,25 +66,13 @@
       </w:r>
       <w:proofErr w:type="spellEnd"/>
       <w:r>
-        <w:t xml:space="preserve"> (Sievert et al., 2023) </w:t>
-      </w:r>
-      <w:r>
-        <w:t>package</w:t>
-      </w:r>
-      <w:r>
-        <w:t>s</w:t>
-      </w:r>
-      <w:r>
-        <w:t xml:space="preserve"> </w:t>
+        <w:t xml:space="preserve"> (Sievert et al., 2023) packages </w:t>
       </w:r>
       <w:r>
         <w:t>to</w:t>
       </w:r>
       <w:r>
-        <w:t xml:space="preserve"> customize the appearance of the user interface (UI). </w:t>
-      </w:r>
-      <w:r>
-        <w:t xml:space="preserve">We used the </w:t>
+        <w:t xml:space="preserve"> customize the appearance of the user interface (UI). We used the </w:t>
       </w:r>
       <w:proofErr w:type="spellStart"/>
       <w:r>
@@ -123,10 +84,7 @@
       </w:r>
       <w:proofErr w:type="spellEnd"/>
       <w:r>
-        <w:t xml:space="preserve"> package (Attali, 2021) to perform JavaScript functions via the user’s browser. </w:t>
-      </w:r>
-      <w:r>
-        <w:t xml:space="preserve">We used the </w:t>
+        <w:t xml:space="preserve"> package (Attali, 2021) to perform JavaScript functions via the user’s browser. We used the </w:t>
       </w:r>
       <w:r>
         <w:rPr>
@@ -488,10 +446,7 @@
       </w:r>
       <w:proofErr w:type="spellEnd"/>
       <w:r>
-        <w:t>: Run Shiny applications in the browser.</w:t>
-      </w:r>
-      <w:r>
-        <w:t xml:space="preserve"> </w:t>
+        <w:t xml:space="preserve">: Run Shiny applications in the browser. </w:t>
       </w:r>
       <w:hyperlink r:id="rId13" w:history="1">
         <w:r>
@@ -693,101 +648,152 @@
           <w:sz w:val="28"/>
           <w:szCs w:val="28"/>
         </w:rPr>
-        <w:t xml:space="preserve"> </w:t>
-      </w:r>
+        <w:t xml:space="preserve"> Trait Data Base (STDB)</w:t>
+      </w:r>
+    </w:p>
+    <w:p>
+      <w:pPr>
+        <w:spacing w:after="0" w:line="240" w:lineRule="auto"/>
+      </w:pPr>
+      <w:hyperlink r:id="rId17" w:history="1">
+        <w:r>
+          <w:rPr>
+            <w:rStyle w:val="Hyperlink"/>
+          </w:rPr>
+          <w:t>Sandro Pascal Müller</w:t>
+        </w:r>
+      </w:hyperlink>
+    </w:p>
+    <w:p>
+      <w:pPr>
+        <w:spacing w:after="0" w:line="240" w:lineRule="auto"/>
+      </w:pPr>
+      <w:hyperlink r:id="rId18" w:history="1">
+        <w:r>
+          <w:rPr>
+            <w:rStyle w:val="Hyperlink"/>
+          </w:rPr>
+          <w:t>Ilian De Francesco Magnussen</w:t>
+        </w:r>
+      </w:hyperlink>
+    </w:p>
+    <w:p>
+      <w:pPr>
+        <w:spacing w:after="0" w:line="240" w:lineRule="auto"/>
+      </w:pPr>
+      <w:r>
+        <w:t> </w:t>
+      </w:r>
+    </w:p>
+    <w:p>
+      <w:pPr>
+        <w:spacing w:after="0" w:line="240" w:lineRule="auto"/>
+      </w:pPr>
       <w:r>
         <w:rPr>
           <w:sz w:val="28"/>
           <w:szCs w:val="28"/>
         </w:rPr>
-        <w:t xml:space="preserve">Trait </w:t>
-      </w:r>
+        <w:lastRenderedPageBreak/>
+        <w:t>Shiny App Development</w:t>
+      </w:r>
+    </w:p>
+    <w:p>
+      <w:pPr>
+        <w:spacing w:after="0" w:line="240" w:lineRule="auto"/>
+        <w:rPr>
+          <w:rStyle w:val="Hyperlink"/>
+        </w:rPr>
+      </w:pPr>
+      <w:hyperlink r:id="rId19" w:history="1">
+        <w:r>
+          <w:rPr>
+            <w:rStyle w:val="Hyperlink"/>
+          </w:rPr>
+          <w:t>William Gearty</w:t>
+        </w:r>
+      </w:hyperlink>
+    </w:p>
+    <w:p>
+      <w:pPr>
+        <w:spacing w:after="0" w:line="240" w:lineRule="auto"/>
+        <w:rPr>
+          <w:rStyle w:val="Hyperlink"/>
+        </w:rPr>
+      </w:pPr>
+    </w:p>
+    <w:p>
+      <w:pPr>
+        <w:spacing w:after="0" w:line="240" w:lineRule="auto"/>
+      </w:pPr>
       <w:r>
         <w:rPr>
           <w:sz w:val="28"/>
           <w:szCs w:val="28"/>
         </w:rPr>
-        <w:t>Data</w:t>
+        <w:t xml:space="preserve">Web </w:t>
       </w:r>
       <w:r>
         <w:rPr>
           <w:sz w:val="28"/>
           <w:szCs w:val="28"/>
         </w:rPr>
-        <w:t xml:space="preserve"> B</w:t>
+        <w:t>I</w:t>
       </w:r>
       <w:r>
         <w:rPr>
           <w:sz w:val="28"/>
           <w:szCs w:val="28"/>
         </w:rPr>
-        <w:t>ase</w:t>
+        <w:t xml:space="preserve">mage </w:t>
       </w:r>
       <w:r>
         <w:rPr>
           <w:sz w:val="28"/>
           <w:szCs w:val="28"/>
         </w:rPr>
-        <w:t xml:space="preserve"> (STDB)</w:t>
-      </w:r>
-    </w:p>
-    <w:p>
-      <w:pPr>
-        <w:spacing w:after="0" w:line="240" w:lineRule="auto"/>
-      </w:pPr>
-      <w:hyperlink r:id="rId17" w:history="1">
-        <w:r>
-          <w:rPr>
-            <w:rStyle w:val="Hyperlink"/>
-          </w:rPr>
-          <w:t>Sandro Pascal Müller</w:t>
-        </w:r>
-      </w:hyperlink>
-    </w:p>
-    <w:p>
-      <w:pPr>
-        <w:spacing w:after="0" w:line="240" w:lineRule="auto"/>
-      </w:pPr>
-      <w:hyperlink r:id="rId18" w:history="1">
-        <w:r>
-          <w:rPr>
-            <w:rStyle w:val="Hyperlink"/>
-          </w:rPr>
-          <w:t>Ilian De Francesco Magnussen</w:t>
-        </w:r>
-      </w:hyperlink>
-    </w:p>
-    <w:p>
-      <w:pPr>
-        <w:spacing w:after="0" w:line="240" w:lineRule="auto"/>
-      </w:pPr>
-      <w:r>
-        <w:t> </w:t>
-      </w:r>
-    </w:p>
-    <w:p>
-      <w:pPr>
-        <w:spacing w:after="0" w:line="240" w:lineRule="auto"/>
-      </w:pPr>
+        <w:t>C</w:t>
+      </w:r>
       <w:r>
         <w:rPr>
           <w:sz w:val="28"/>
           <w:szCs w:val="28"/>
         </w:rPr>
-        <w:lastRenderedPageBreak/>
-        <w:t>Shiny App Development</w:t>
-      </w:r>
-    </w:p>
-    <w:p>
-      <w:pPr>
-        <w:spacing w:after="0" w:line="240" w:lineRule="auto"/>
-      </w:pPr>
-      <w:hyperlink r:id="rId19" w:history="1">
-        <w:r>
-          <w:rPr>
-            <w:rStyle w:val="Hyperlink"/>
-          </w:rPr>
-          <w:t>William Gearty</w:t>
+        <w:t>redit</w:t>
+      </w:r>
+    </w:p>
+    <w:p>
+      <w:pPr>
+        <w:spacing w:after="0" w:line="240" w:lineRule="auto"/>
+      </w:pPr>
+      <w:hyperlink r:id="rId20" w:history="1">
+        <w:proofErr w:type="spellStart"/>
+        <w:r>
+          <w:rPr>
+            <w:rStyle w:val="Hyperlink"/>
+          </w:rPr>
+          <w:t>melvynyeo</w:t>
+        </w:r>
+        <w:proofErr w:type="spellEnd"/>
+        <w:r>
+          <w:rPr>
+            <w:rStyle w:val="Hyperlink"/>
+          </w:rPr>
+          <w:t xml:space="preserve"> (</w:t>
+        </w:r>
+        <w:proofErr w:type="spellStart"/>
+        <w:r>
+          <w:rPr>
+            <w:rStyle w:val="Hyperlink"/>
+          </w:rPr>
+          <w:t>iNaturalist</w:t>
+        </w:r>
+        <w:proofErr w:type="spellEnd"/>
+        <w:r>
+          <w:rPr>
+            <w:rStyle w:val="Hyperlink"/>
+          </w:rPr>
+          <w:t>)</w:t>
         </w:r>
       </w:hyperlink>
     </w:p>
@@ -802,7 +808,7 @@
 </file>
 
 <file path=word/styles.xml><?xml version="1.0" encoding="utf-8"?>
-<w:styles xmlns:mc="http://schemas.openxmlformats.org/markup-compatibility/2006" xmlns:r="http://schemas.openxmlformats.org/officeDocument/2006/relationships" xmlns:w="http://schemas.openxmlformats.org/wordprocessingml/2006/main" xmlns:w14="http://schemas.microsoft.com/office/word/2010/wordml" xmlns:w15="http://schemas.microsoft.com/office/word/2012/wordml" xmlns:w16cex="http://schemas.microsoft.com/office/word/2018/wordml/cex" xmlns:w16cid="http://schemas.microsoft.com/office/word/2016/wordml/cid" xmlns:w16="http://schemas.microsoft.com/office/word/2018/wordml" xmlns:w16sdtdh="http://schemas.microsoft.com/office/word/2020/wordml/sdtdatahash" xmlns:w16se="http://schemas.microsoft.com/office/word/2015/wordml/symex" mc:Ignorable="w14 w15 w16se w16cid w16 w16cex w16sdtdh">
+<w:styles xmlns:mc="http://schemas.openxmlformats.org/markup-compatibility/2006" xmlns:r="http://schemas.openxmlformats.org/officeDocument/2006/relationships" xmlns:w="http://schemas.openxmlformats.org/wordprocessingml/2006/main" xmlns:w14="http://schemas.microsoft.com/office/word/2010/wordml" xmlns:w15="http://schemas.microsoft.com/office/word/2012/wordml" xmlns:w16cex="http://schemas.microsoft.com/office/word/2018/wordml/cex" xmlns:w16cid="http://schemas.microsoft.com/office/word/2016/wordml/cid" xmlns:w16="http://schemas.microsoft.com/office/word/2018/wordml" xmlns:w16du="http://schemas.microsoft.com/office/word/2023/wordml/word16du" xmlns:w16sdtdh="http://schemas.microsoft.com/office/word/2020/wordml/sdtdatahash" xmlns:w16se="http://schemas.microsoft.com/office/word/2015/wordml/symex" mc:Ignorable="w14 w15 w16se w16cid w16 w16cex w16sdtdh w16du">
   <w:docDefaults>
     <w:rPrDefault>
       <w:rPr>
@@ -1206,7 +1212,6 @@
   <w:style w:type="character" w:default="1" w:styleId="DefaultParagraphFont">
     <w:name w:val="Default Paragraph Font"/>
     <w:uiPriority w:val="1"/>
-    <w:semiHidden/>
     <w:unhideWhenUsed/>
   </w:style>
   <w:style w:type="table" w:default="1" w:styleId="TableNormal">

</xml_diff>